<commit_message>
inizio merge, climb that mountain
</commit_message>
<xml_diff>
--- a/PROGETTO 2.0/EXPLORATION/Analisi del problema.docx
+++ b/PROGETTO 2.0/EXPLORATION/Analisi del problema.docx
@@ -134,7 +134,21 @@
           <w:rFonts w:ascii="Verdana" w:hAnsi="Verdana"/>
           <w:lang w:val="en-US"/>
         </w:rPr>
-        <w:t>This algorithm tell that, if an unknown maze is simple defined, if a human maintain the left hand on the wall it will, sooner or later, find the exit of the maze.</w:t>
+        <w:t>This algorithm tell that, if an unknown maze is simple defined, if a human maintain the left hand on the wall</w:t>
+      </w:r>
+      <w:r>
+        <w:rPr>
+          <w:rFonts w:ascii="Verdana" w:hAnsi="Verdana"/>
+          <w:lang w:val="en-US"/>
+        </w:rPr>
+        <w:t>,</w:t>
+      </w:r>
+      <w:r>
+        <w:rPr>
+          <w:rFonts w:ascii="Verdana" w:hAnsi="Verdana"/>
+          <w:lang w:val="en-US"/>
+        </w:rPr>
+        <w:t xml:space="preserve"> it will, sooner or later, find the exit of the maze.</w:t>
       </w:r>
     </w:p>
     <w:p>
@@ -463,7 +477,23 @@
           <w:rFonts w:ascii="Verdana" w:hAnsi="Verdana"/>
           <w:lang w:val="en-US"/>
         </w:rPr>
-        <w:t>, this is the first method. When I lost in a clear area I have to find a wall to follow; It just move forward until hits a wall.</w:t>
+        <w:t>, this is the first method. When I</w:t>
+      </w:r>
+      <w:r>
+        <w:rPr>
+          <w:rFonts w:ascii="Verdana" w:hAnsi="Verdana"/>
+          <w:lang w:val="en-US"/>
+        </w:rPr>
+        <w:t>’m</w:t>
+      </w:r>
+      <w:bookmarkStart w:id="0" w:name="_GoBack"/>
+      <w:bookmarkEnd w:id="0"/>
+      <w:r>
+        <w:rPr>
+          <w:rFonts w:ascii="Verdana" w:hAnsi="Verdana"/>
+          <w:lang w:val="en-US"/>
+        </w:rPr>
+        <w:t xml:space="preserve"> lost in a clear area I have to find a wall to follow; It just move forward until hits a wall.</w:t>
       </w:r>
     </w:p>
     <w:p>
@@ -718,16 +748,7 @@
           <w:rFonts w:ascii="Verdana" w:hAnsi="Verdana"/>
           <w:lang w:val="en-US"/>
         </w:rPr>
-        <w:t>In the initial tests can</w:t>
-      </w:r>
-      <w:bookmarkStart w:id="0" w:name="_GoBack"/>
-      <w:bookmarkEnd w:id="0"/>
-      <w:r>
-        <w:rPr>
-          <w:rFonts w:ascii="Verdana" w:hAnsi="Verdana"/>
-          <w:lang w:val="en-US"/>
-        </w:rPr>
-        <w:t xml:space="preserve"> be useful to set start position and maximum boundaries in order to show the exploration progression.</w:t>
+        <w:t>In the initial tests can be useful to set start position and maximum boundaries in order to show the exploration progression.</w:t>
       </w:r>
       <w:r>
         <w:rPr>
@@ -1162,6 +1183,7 @@
   <w:style w:type="character" w:default="1" w:styleId="Carpredefinitoparagrafo">
     <w:name w:val="Default Paragraph Font"/>
     <w:uiPriority w:val="1"/>
+    <w:semiHidden/>
     <w:unhideWhenUsed/>
   </w:style>
   <w:style w:type="table" w:default="1" w:styleId="Tabellanormale">
@@ -1362,6 +1384,7 @@
   <w:style w:type="character" w:default="1" w:styleId="Carpredefinitoparagrafo">
     <w:name w:val="Default Paragraph Font"/>
     <w:uiPriority w:val="1"/>
+    <w:semiHidden/>
     <w:unhideWhenUsed/>
   </w:style>
   <w:style w:type="table" w:default="1" w:styleId="Tabellanormale">

</xml_diff>